<commit_message>
"add basic skill system"
</commit_message>
<xml_diff>
--- a/Assets/Docs/作业二.docx
+++ b/Assets/Docs/作业二.docx
@@ -1,10 +1,11 @@
 
 <file path=word/document.xml><?xml version="1.0" encoding="utf-8"?>
-<w:document xmlns:wpc="http://schemas.microsoft.com/office/word/2010/wordprocessingCanvas" xmlns:cx="http://schemas.microsoft.com/office/drawing/2014/chartex" xmlns:cx1="http://schemas.microsoft.com/office/drawing/2015/9/8/chartex" xmlns:cx2="http://schemas.microsoft.com/office/drawing/2015/10/21/chartex" xmlns:cx3="http://schemas.microsoft.com/office/drawing/2016/5/9/chartex" xmlns:cx4="http://schemas.microsoft.com/office/drawing/2016/5/10/chartex" xmlns:cx5="http://schemas.microsoft.com/office/drawing/2016/5/11/chartex" xmlns:cx6="http://schemas.microsoft.com/office/drawing/2016/5/12/chartex" xmlns:cx7="http://schemas.microsoft.com/office/drawing/2016/5/13/chartex" xmlns:cx8="http://schemas.microsoft.com/office/drawing/2016/5/14/chartex" xmlns:mc="http://schemas.openxmlformats.org/markup-compatibility/2006" xmlns:aink="http://schemas.microsoft.com/office/drawing/2016/ink" xmlns:am3d="http://schemas.microsoft.com/office/drawing/2017/model3d" xmlns:o="urn:schemas-microsoft-com:office:office" xmlns:r="http://schemas.openxmlformats.org/officeDocument/2006/relationships" xmlns:m="http://schemas.openxmlformats.org/officeDocument/2006/math" xmlns:v="urn:schemas-microsoft-com:vml" xmlns:wp14="http://schemas.microsoft.com/office/word/2010/wordprocessingDrawing" xmlns:wp="http://schemas.openxmlformats.org/drawingml/2006/wordprocessingDrawing" xmlns:w10="urn:schemas-microsoft-com:office:word" xmlns:w="http://schemas.openxmlformats.org/wordprocessingml/2006/main" xmlns:w14="http://schemas.microsoft.com/office/word/2010/wordml" xmlns:w15="http://schemas.microsoft.com/office/word/2012/wordml" xmlns:w16cex="http://schemas.microsoft.com/office/word/2018/wordml/cex" xmlns:w16cid="http://schemas.microsoft.com/office/word/2016/wordml/cid" xmlns:w16="http://schemas.microsoft.com/office/word/2018/wordml" xmlns:w16sdtdh="http://schemas.microsoft.com/office/word/2020/wordml/sdtdatahash" xmlns:w16se="http://schemas.microsoft.com/office/word/2015/wordml/symex" xmlns:wpg="http://schemas.microsoft.com/office/word/2010/wordprocessingGroup" xmlns:wpi="http://schemas.microsoft.com/office/word/2010/wordprocessingInk" xmlns:wne="http://schemas.microsoft.com/office/word/2006/wordml" xmlns:wps="http://schemas.microsoft.com/office/word/2010/wordprocessingShape" mc:Ignorable="w14 w15 w16se w16cid w16 w16cex w16sdtdh wp14">
+<w:document xmlns:wpc="http://schemas.microsoft.com/office/word/2010/wordprocessingCanvas" xmlns:cx="http://schemas.microsoft.com/office/drawing/2014/chartex" xmlns:cx1="http://schemas.microsoft.com/office/drawing/2015/9/8/chartex" xmlns:cx2="http://schemas.microsoft.com/office/drawing/2015/10/21/chartex" xmlns:cx3="http://schemas.microsoft.com/office/drawing/2016/5/9/chartex" xmlns:cx4="http://schemas.microsoft.com/office/drawing/2016/5/10/chartex" xmlns:cx5="http://schemas.microsoft.com/office/drawing/2016/5/11/chartex" xmlns:cx6="http://schemas.microsoft.com/office/drawing/2016/5/12/chartex" xmlns:cx7="http://schemas.microsoft.com/office/drawing/2016/5/13/chartex" xmlns:cx8="http://schemas.microsoft.com/office/drawing/2016/5/14/chartex" xmlns:mc="http://schemas.openxmlformats.org/markup-compatibility/2006" xmlns:aink="http://schemas.microsoft.com/office/drawing/2016/ink" xmlns:am3d="http://schemas.microsoft.com/office/drawing/2017/model3d" xmlns:o="urn:schemas-microsoft-com:office:office" xmlns:oel="http://schemas.microsoft.com/office/2019/extlst" xmlns:r="http://schemas.openxmlformats.org/officeDocument/2006/relationships" xmlns:m="http://schemas.openxmlformats.org/officeDocument/2006/math" xmlns:v="urn:schemas-microsoft-com:vml" xmlns:wp14="http://schemas.microsoft.com/office/word/2010/wordprocessingDrawing" xmlns:wp="http://schemas.openxmlformats.org/drawingml/2006/wordprocessingDrawing" xmlns:w10="urn:schemas-microsoft-com:office:word" xmlns:w="http://schemas.openxmlformats.org/wordprocessingml/2006/main" xmlns:w14="http://schemas.microsoft.com/office/word/2010/wordml" xmlns:w15="http://schemas.microsoft.com/office/word/2012/wordml" xmlns:w16cex="http://schemas.microsoft.com/office/word/2018/wordml/cex" xmlns:w16cid="http://schemas.microsoft.com/office/word/2016/wordml/cid" xmlns:w16="http://schemas.microsoft.com/office/word/2018/wordml" xmlns:w16du="http://schemas.microsoft.com/office/word/2023/wordml/word16du" xmlns:w16sdtdh="http://schemas.microsoft.com/office/word/2020/wordml/sdtdatahash" xmlns:w16sdtfl="http://schemas.microsoft.com/office/word/2024/wordml/sdtformatlock" xmlns:w16se="http://schemas.microsoft.com/office/word/2015/wordml/symex" xmlns:wpg="http://schemas.microsoft.com/office/word/2010/wordprocessingGroup" xmlns:wpi="http://schemas.microsoft.com/office/word/2010/wordprocessingInk" xmlns:wne="http://schemas.microsoft.com/office/word/2006/wordml" xmlns:wps="http://schemas.microsoft.com/office/word/2010/wordprocessingShape" mc:Ignorable="w14 w15 w16se w16cid w16 w16cex w16sdtdh w16sdtfl w16du wp14">
   <w:body>
     <w:p>
       <w:pPr>
         <w:rPr>
+          <w:rFonts w:hint="eastAsia"/>
           <w:b/>
           <w:bCs/>
           <w:sz w:val="24"/>
@@ -19,10 +20,152 @@
           <w:sz w:val="24"/>
           <w:szCs w:val="28"/>
         </w:rPr>
-        <w:t>英雄没有</w:t>
-      </w:r>
-      <w:proofErr w:type="gramStart"/>
-      <w:r>
+        <w:t>英雄没有闪主要玩法</w:t>
+      </w:r>
+    </w:p>
+    <w:p>
+      <w:pPr>
+        <w:rPr>
+          <w:rFonts w:hint="eastAsia"/>
+        </w:rPr>
+      </w:pPr>
+      <w:r>
+        <w:rPr>
+          <w:rFonts w:hint="eastAsia"/>
+        </w:rPr>
+        <w:t>1.2D横板卷轴，角色一直前进（地图是循环的），碰到怪物则</w:t>
+      </w:r>
+      <w:r>
+        <w:rPr>
+          <w:rFonts w:hint="eastAsia"/>
+        </w:rPr>
+        <w:t>停下，开始</w:t>
+      </w:r>
+      <w:r>
+        <w:rPr>
+          <w:rFonts w:hint="eastAsia"/>
+        </w:rPr>
+        <w:t>战斗</w:t>
+      </w:r>
+    </w:p>
+    <w:p>
+      <w:pPr>
+        <w:rPr>
+          <w:rFonts w:hint="eastAsia"/>
+        </w:rPr>
+      </w:pPr>
+      <w:r>
+        <w:rPr>
+          <w:rFonts w:hint="eastAsia"/>
+        </w:rPr>
+        <w:t>2.击杀怪物</w:t>
+      </w:r>
+      <w:r>
+        <w:rPr>
+          <w:rFonts w:hint="eastAsia"/>
+        </w:rPr>
+        <w:t>增加经验值，有概率</w:t>
+      </w:r>
+      <w:r>
+        <w:rPr>
+          <w:rFonts w:hint="eastAsia"/>
+        </w:rPr>
+        <w:t>掉落装备</w:t>
+      </w:r>
+    </w:p>
+    <w:p>
+      <w:pPr>
+        <w:rPr>
+          <w:rFonts w:hint="eastAsia"/>
+        </w:rPr>
+      </w:pPr>
+      <w:r>
+        <w:rPr>
+          <w:rFonts w:hint="eastAsia"/>
+        </w:rPr>
+        <w:t>3.升级可以获得新技能</w:t>
+      </w:r>
+    </w:p>
+    <w:p>
+      <w:pPr>
+        <w:rPr>
+          <w:rFonts w:hint="eastAsia"/>
+        </w:rPr>
+      </w:pPr>
+      <w:r>
+        <w:rPr>
+          <w:rFonts w:hint="eastAsia"/>
+        </w:rPr>
+        <w:t>4.H</w:t>
+      </w:r>
+      <w:r>
+        <w:t>P</w:t>
+      </w:r>
+      <w:r>
+        <w:rPr>
+          <w:rFonts w:hint="eastAsia"/>
+        </w:rPr>
+        <w:t>、</w:t>
+      </w:r>
+      <w:r>
+        <w:rPr>
+          <w:rFonts w:hint="eastAsia"/>
+        </w:rPr>
+        <w:t>能量</w:t>
+      </w:r>
+      <w:r>
+        <w:rPr>
+          <w:rFonts w:hint="eastAsia"/>
+        </w:rPr>
+        <w:t>、EXP以及伤害值UI</w:t>
+      </w:r>
+      <w:r>
+        <w:rPr>
+          <w:rFonts w:hint="eastAsia"/>
+        </w:rPr>
+        <w:t>（MVC</w:t>
+      </w:r>
+      <w:r>
+        <w:rPr>
+          <w:rFonts w:hint="eastAsia"/>
+        </w:rPr>
+        <w:t>架构</w:t>
+      </w:r>
+      <w:r>
+        <w:rPr>
+          <w:rFonts w:hint="eastAsia"/>
+        </w:rPr>
+        <w:t>）</w:t>
+      </w:r>
+    </w:p>
+    <w:p>
+      <w:pPr>
+        <w:rPr>
+          <w:rFonts w:hint="eastAsia"/>
+        </w:rPr>
+      </w:pPr>
+      <w:r>
+        <w:rPr>
+          <w:rFonts w:hint="eastAsia"/>
+        </w:rPr>
+        <w:t>5.通过点击攻击按钮平A并获得能量，能量足够的情况下可以点击技能按钮消耗能量并释放技能</w:t>
+      </w:r>
+    </w:p>
+    <w:p>
+      <w:pPr>
+        <w:rPr>
+          <w:rFonts w:hint="eastAsia"/>
+        </w:rPr>
+      </w:pPr>
+      <w:r>
+        <w:rPr>
+          <w:rFonts w:hint="eastAsia"/>
+        </w:rPr>
+        <w:t>6.怪物为波次型生成，打完一波前进打下一波（使用对象池）</w:t>
+      </w:r>
+    </w:p>
+    <w:p>
+      <w:pPr>
         <w:rPr>
           <w:rFonts w:hint="eastAsia"/>
           <w:b/>
@@ -30,9 +173,7 @@
           <w:sz w:val="24"/>
           <w:szCs w:val="28"/>
         </w:rPr>
-        <w:t>闪</w:t>
-      </w:r>
-      <w:proofErr w:type="gramEnd"/>
+      </w:pPr>
       <w:r>
         <w:rPr>
           <w:rFonts w:hint="eastAsia"/>
@@ -41,325 +182,290 @@
           <w:sz w:val="24"/>
           <w:szCs w:val="28"/>
         </w:rPr>
-        <w:t>主要玩法</w:t>
-      </w:r>
-    </w:p>
-    <w:p>
-      <w:r>
-        <w:rPr>
-          <w:rFonts w:hint="eastAsia"/>
-        </w:rPr>
-        <w:t>1.2D横板卷轴，角色一直前进（地图是循环的），碰到怪物则</w:t>
-      </w:r>
-      <w:r>
-        <w:rPr>
-          <w:rFonts w:hint="eastAsia"/>
-        </w:rPr>
-        <w:t>停下，开始</w:t>
-      </w:r>
-      <w:r>
-        <w:rPr>
-          <w:rFonts w:hint="eastAsia"/>
-        </w:rPr>
-        <w:t>战斗</w:t>
-      </w:r>
-    </w:p>
-    <w:p>
-      <w:r>
-        <w:rPr>
-          <w:rFonts w:hint="eastAsia"/>
-        </w:rPr>
-        <w:t>2.击杀怪物</w:t>
-      </w:r>
-      <w:r>
-        <w:rPr>
-          <w:rFonts w:hint="eastAsia"/>
-        </w:rPr>
-        <w:t>增加经验值，有概率</w:t>
-      </w:r>
-      <w:r>
-        <w:rPr>
-          <w:rFonts w:hint="eastAsia"/>
-        </w:rPr>
-        <w:t>掉落装备</w:t>
-      </w:r>
-    </w:p>
-    <w:p>
-      <w:r>
-        <w:rPr>
-          <w:rFonts w:hint="eastAsia"/>
-        </w:rPr>
-        <w:t>3.升级可以获得新技能</w:t>
-      </w:r>
-    </w:p>
-    <w:p>
-      <w:r>
-        <w:rPr>
-          <w:rFonts w:hint="eastAsia"/>
-        </w:rPr>
-        <w:t>4.H</w:t>
-      </w:r>
-      <w:r>
-        <w:t>P</w:t>
-      </w:r>
-      <w:r>
-        <w:rPr>
-          <w:rFonts w:hint="eastAsia"/>
-        </w:rPr>
-        <w:t>、</w:t>
-      </w:r>
-      <w:r>
-        <w:rPr>
-          <w:rFonts w:hint="eastAsia"/>
-        </w:rPr>
-        <w:t>能量</w:t>
-      </w:r>
-      <w:r>
-        <w:rPr>
-          <w:rFonts w:hint="eastAsia"/>
-        </w:rPr>
-        <w:t>、EXP以及</w:t>
-      </w:r>
-      <w:proofErr w:type="gramStart"/>
-      <w:r>
-        <w:rPr>
-          <w:rFonts w:hint="eastAsia"/>
-        </w:rPr>
-        <w:t>伤害值</w:t>
-      </w:r>
-      <w:proofErr w:type="gramEnd"/>
-      <w:r>
-        <w:rPr>
-          <w:rFonts w:hint="eastAsia"/>
+        <w:t>开发准备</w:t>
+      </w:r>
+    </w:p>
+    <w:p>
+      <w:pPr>
+        <w:rPr>
+          <w:rFonts w:hint="eastAsia"/>
+          <w:b/>
+          <w:bCs/>
+        </w:rPr>
+      </w:pPr>
+      <w:r>
+        <w:rPr>
+          <w:rFonts w:hint="eastAsia"/>
+          <w:b/>
+          <w:bCs/>
+        </w:rPr>
+        <w:t>技能系统</w:t>
+      </w:r>
+    </w:p>
+    <w:p>
+      <w:pPr>
+        <w:rPr>
+          <w:rFonts w:hint="eastAsia"/>
+        </w:rPr>
+      </w:pPr>
+      <w:proofErr w:type="spellStart"/>
+      <w:r>
+        <w:t>SkillManager</w:t>
+      </w:r>
+      <w:proofErr w:type="spellEnd"/>
+      <w:r>
+        <w:t>管理战斗中的所有技能、伤害结算</w:t>
+      </w:r>
+      <w:r>
+        <w:rPr>
+          <w:rFonts w:hint="eastAsia"/>
+        </w:rPr>
+        <w:t>。</w:t>
+      </w:r>
+    </w:p>
+    <w:p>
+      <w:pPr>
+        <w:rPr>
+          <w:rFonts w:hint="eastAsia"/>
+        </w:rPr>
+      </w:pPr>
+    </w:p>
+    <w:p>
+      <w:pPr>
+        <w:rPr>
+          <w:rFonts w:hint="eastAsia"/>
+          <w:b/>
+          <w:bCs/>
+        </w:rPr>
+      </w:pPr>
+      <w:r>
+        <w:rPr>
+          <w:rFonts w:hint="eastAsia"/>
+          <w:b/>
+          <w:bCs/>
+        </w:rPr>
+        <w:t>无限地图</w:t>
+      </w:r>
+    </w:p>
+    <w:p>
+      <w:pPr>
+        <w:rPr>
+          <w:rFonts w:hint="eastAsia"/>
+        </w:rPr>
+      </w:pPr>
+      <w:r>
+        <w:rPr>
+          <w:rFonts w:hint="eastAsia"/>
+        </w:rPr>
+        <w:t>根据玩家位置不断将身后的地图拼接到前方即可。</w:t>
+      </w:r>
+    </w:p>
+    <w:p>
+      <w:pPr>
+        <w:rPr>
+          <w:rFonts w:hint="eastAsia"/>
+        </w:rPr>
+      </w:pPr>
+    </w:p>
+    <w:p>
+      <w:pPr>
+        <w:rPr>
+          <w:rFonts w:hint="eastAsia"/>
+          <w:b/>
+          <w:bCs/>
+        </w:rPr>
+      </w:pPr>
+      <w:r>
+        <w:rPr>
+          <w:rFonts w:hint="eastAsia"/>
+          <w:b/>
+          <w:bCs/>
+        </w:rPr>
+        <w:t>U</w:t>
+      </w:r>
+      <w:r>
+        <w:rPr>
+          <w:b/>
+          <w:bCs/>
+        </w:rPr>
+        <w:t>I</w:t>
+      </w:r>
+    </w:p>
+    <w:p>
+      <w:pPr>
+        <w:rPr>
+          <w:rFonts w:hint="eastAsia"/>
+        </w:rPr>
+      </w:pPr>
+      <w:r>
+        <w:rPr>
+          <w:rFonts w:hint="eastAsia"/>
+        </w:rPr>
+        <w:t>使用</w:t>
+      </w:r>
+      <w:proofErr w:type="spellStart"/>
+      <w:r>
+        <w:t>ScriptableObject</w:t>
+      </w:r>
+      <w:proofErr w:type="spellEnd"/>
+      <w:r>
+        <w:rPr>
+          <w:rFonts w:hint="eastAsia"/>
+        </w:rPr>
+        <w:t>作为中介传递信息</w:t>
+      </w:r>
+      <w:r>
+        <w:rPr>
+          <w:rFonts w:hint="eastAsia"/>
+        </w:rPr>
+        <w:t>。</w:t>
+      </w:r>
+      <w:r>
+        <w:t>玩家和UI</w:t>
+      </w:r>
+      <w:r>
+        <w:rPr>
+          <w:rFonts w:hint="eastAsia"/>
+        </w:rPr>
+        <w:t>持</w:t>
+      </w:r>
+      <w:r>
+        <w:t>有这个</w:t>
+      </w:r>
+      <w:proofErr w:type="spellStart"/>
+      <w:r>
+        <w:t>ScriptableObject</w:t>
+      </w:r>
+      <w:proofErr w:type="spellEnd"/>
+      <w:r>
+        <w:t>的引用，</w:t>
+      </w:r>
+      <w:r>
+        <w:rPr>
+          <w:rFonts w:hint="eastAsia"/>
+        </w:rPr>
+        <w:t>事件传递方向为Player-&gt;SO-&gt;UI，</w:t>
+      </w:r>
+      <w:r>
+        <w:t>玩家</w:t>
+      </w:r>
+      <w:r>
+        <w:rPr>
+          <w:rFonts w:hint="eastAsia"/>
+        </w:rPr>
+        <w:t>生命值等属性变化后触发事件，</w:t>
+      </w:r>
+      <w:r>
+        <w:t>UI也能够知道值被修改了从而做出修改，但此时玩家和UI双方都不知道对方的存在，实现了解耦。</w:t>
+      </w:r>
+    </w:p>
+    <w:p>
+      <w:pPr>
+        <w:rPr>
+          <w:rFonts w:hint="eastAsia"/>
+        </w:rPr>
+      </w:pPr>
+    </w:p>
+    <w:p>
+      <w:pPr>
+        <w:rPr>
+          <w:rFonts w:hint="eastAsia"/>
+          <w:b/>
+          <w:bCs/>
+        </w:rPr>
+      </w:pPr>
+      <w:r>
+        <w:rPr>
+          <w:rFonts w:hint="eastAsia"/>
+          <w:b/>
+          <w:bCs/>
+        </w:rPr>
+        <w:t>敌人生成</w:t>
+      </w:r>
+    </w:p>
+    <w:p>
+      <w:pPr>
+        <w:rPr>
+          <w:rFonts w:hint="eastAsia"/>
+        </w:rPr>
+      </w:pPr>
+    </w:p>
+    <w:p>
+      <w:pPr>
+        <w:rPr>
+          <w:rFonts w:hint="eastAsia"/>
+        </w:rPr>
+      </w:pPr>
+    </w:p>
+    <w:p>
+      <w:pPr>
+        <w:rPr>
+          <w:rFonts w:hint="eastAsia"/>
+          <w:b/>
+          <w:bCs/>
+        </w:rPr>
+      </w:pPr>
+      <w:r>
+        <w:rPr>
+          <w:rFonts w:hint="eastAsia"/>
+          <w:b/>
+          <w:bCs/>
+        </w:rPr>
+        <w:t>关卡切换</w:t>
+      </w:r>
+    </w:p>
+    <w:p>
+      <w:pPr>
+        <w:rPr>
+          <w:rFonts w:hint="eastAsia"/>
+        </w:rPr>
+      </w:pPr>
+    </w:p>
+    <w:p>
+      <w:pPr>
+        <w:rPr>
+          <w:rFonts w:hint="eastAsia"/>
+        </w:rPr>
+      </w:pPr>
+    </w:p>
+    <w:p>
+      <w:pPr>
+        <w:rPr>
+          <w:rFonts w:hint="eastAsia"/>
+          <w:b/>
+          <w:bCs/>
+        </w:rPr>
+      </w:pPr>
+      <w:r>
+        <w:rPr>
+          <w:rFonts w:hint="eastAsia"/>
+          <w:b/>
+          <w:bCs/>
         </w:rPr>
         <w:t>UI</w:t>
       </w:r>
-      <w:r>
-        <w:rPr>
-          <w:rFonts w:hint="eastAsia"/>
-        </w:rPr>
-        <w:t>（MVC</w:t>
-      </w:r>
-      <w:r>
-        <w:rPr>
-          <w:rFonts w:hint="eastAsia"/>
-        </w:rPr>
-        <w:t>架构</w:t>
-      </w:r>
-      <w:r>
-        <w:rPr>
-          <w:rFonts w:hint="eastAsia"/>
-        </w:rPr>
-        <w:t>）</w:t>
-      </w:r>
-    </w:p>
-    <w:p>
-      <w:r>
-        <w:rPr>
-          <w:rFonts w:hint="eastAsia"/>
-        </w:rPr>
-        <w:t>5.通过点击攻击按钮平A并获得能量，能量足够的情况下可以点击技能按钮消耗能量并释放技能</w:t>
-      </w:r>
-    </w:p>
-    <w:p>
-      <w:r>
-        <w:rPr>
-          <w:rFonts w:hint="eastAsia"/>
-        </w:rPr>
-        <w:t>6.怪物为</w:t>
-      </w:r>
-      <w:proofErr w:type="gramStart"/>
-      <w:r>
-        <w:rPr>
-          <w:rFonts w:hint="eastAsia"/>
-        </w:rPr>
-        <w:t>波次型生成</w:t>
-      </w:r>
-      <w:proofErr w:type="gramEnd"/>
-      <w:r>
-        <w:rPr>
-          <w:rFonts w:hint="eastAsia"/>
-        </w:rPr>
-        <w:t>，打完</w:t>
-      </w:r>
-      <w:proofErr w:type="gramStart"/>
-      <w:r>
-        <w:rPr>
-          <w:rFonts w:hint="eastAsia"/>
-        </w:rPr>
-        <w:t>一</w:t>
-      </w:r>
-      <w:proofErr w:type="gramEnd"/>
-      <w:r>
-        <w:rPr>
-          <w:rFonts w:hint="eastAsia"/>
-        </w:rPr>
-        <w:t>波前进打下一波（使用对象池）</w:t>
-      </w:r>
-    </w:p>
-    <w:p>
-      <w:pPr>
-        <w:rPr>
-          <w:b/>
-          <w:bCs/>
-          <w:sz w:val="24"/>
-          <w:szCs w:val="28"/>
-        </w:rPr>
-      </w:pPr>
-      <w:r>
-        <w:rPr>
-          <w:rFonts w:hint="eastAsia"/>
-          <w:b/>
-          <w:bCs/>
-          <w:sz w:val="24"/>
-          <w:szCs w:val="28"/>
-        </w:rPr>
-        <w:t>开发准备</w:t>
-      </w:r>
-    </w:p>
-    <w:p>
-      <w:pPr>
-        <w:rPr>
-          <w:b/>
-          <w:bCs/>
-        </w:rPr>
-      </w:pPr>
-      <w:r>
-        <w:rPr>
-          <w:rFonts w:hint="eastAsia"/>
-          <w:b/>
-          <w:bCs/>
-        </w:rPr>
-        <w:t>技能系统</w:t>
-      </w:r>
-    </w:p>
-    <w:p>
-      <w:pPr>
-        <w:rPr>
-          <w:rFonts w:hint="eastAsia"/>
-        </w:rPr>
-      </w:pPr>
-      <w:proofErr w:type="spellStart"/>
-      <w:r>
-        <w:t>SkillManager</w:t>
-      </w:r>
-      <w:proofErr w:type="spellEnd"/>
-      <w:r>
-        <w:t>管理战斗中的所有技能、伤害结算</w:t>
-      </w:r>
-      <w:r>
-        <w:rPr>
-          <w:rFonts w:hint="eastAsia"/>
-        </w:rPr>
-        <w:t>。</w:t>
-      </w:r>
-      <w:r>
-        <w:t>一个角色释放技能，这是一个事件“Event”，被技能管理器监听。触发时，会获得人物相关属性——攻击者、技能参数、被攻击者等，进入技能结算的统一流程中</w:t>
-      </w:r>
-      <w:r>
-        <w:rPr>
-          <w:rFonts w:hint="eastAsia"/>
-        </w:rPr>
-        <w:t>。</w:t>
-      </w:r>
-    </w:p>
-    <w:p/>
-    <w:p/>
-    <w:p/>
-    <w:p/>
-    <w:p>
-      <w:pPr>
-        <w:rPr>
-          <w:b/>
-          <w:bCs/>
-        </w:rPr>
-      </w:pPr>
-      <w:r>
-        <w:rPr>
-          <w:rFonts w:hint="eastAsia"/>
-          <w:b/>
-          <w:bCs/>
-        </w:rPr>
-        <w:t>无限地图</w:t>
-      </w:r>
-    </w:p>
-    <w:p/>
-    <w:p/>
-    <w:p/>
-    <w:p>
-      <w:pPr>
-        <w:rPr>
-          <w:b/>
-          <w:bCs/>
-        </w:rPr>
-      </w:pPr>
-      <w:r>
-        <w:rPr>
-          <w:rFonts w:hint="eastAsia"/>
-          <w:b/>
-          <w:bCs/>
-        </w:rPr>
-        <w:t>U</w:t>
-      </w:r>
-      <w:r>
-        <w:rPr>
-          <w:b/>
-          <w:bCs/>
-        </w:rPr>
-        <w:t>I</w:t>
-      </w:r>
-    </w:p>
-    <w:p>
-      <w:r>
-        <w:rPr>
-          <w:rFonts w:hint="eastAsia"/>
-        </w:rPr>
-        <w:t>使用</w:t>
-      </w:r>
-      <w:proofErr w:type="spellStart"/>
-      <w:r>
-        <w:t>ScriptableObject</w:t>
-      </w:r>
-      <w:proofErr w:type="spellEnd"/>
-      <w:r>
-        <w:t>来将一些需要在不同脚本之间传递的数据进行统一管理，抽象出数据层，再让玩家和UI保有这个</w:t>
-      </w:r>
-      <w:proofErr w:type="spellStart"/>
-      <w:r>
-        <w:t>ScriptableObject</w:t>
-      </w:r>
-      <w:proofErr w:type="spellEnd"/>
-      <w:r>
-        <w:t>的引用，玩家修改</w:t>
-      </w:r>
-      <w:proofErr w:type="spellStart"/>
-      <w:r>
-        <w:t>ScriptableObject</w:t>
-      </w:r>
-      <w:proofErr w:type="spellEnd"/>
-      <w:r>
-        <w:t>中的值后，UI也能够</w:t>
-      </w:r>
-      <w:proofErr w:type="gramStart"/>
-      <w:r>
-        <w:t>知道值</w:t>
-      </w:r>
-      <w:proofErr w:type="gramEnd"/>
-      <w:r>
-        <w:t>被修改了从而做出修改，但此时玩家和UI双方都不知道对方的存在，实现了解耦。</w:t>
-      </w:r>
-    </w:p>
-    <w:p/>
-    <w:p/>
-    <w:p/>
-    <w:p/>
-    <w:p/>
-    <w:p/>
-    <w:p/>
-    <w:p/>
-    <w:p/>
-    <w:p/>
-    <w:p/>
+    </w:p>
+    <w:p>
+      <w:pPr>
+        <w:rPr>
+          <w:rFonts w:hint="eastAsia"/>
+        </w:rPr>
+      </w:pPr>
+    </w:p>
+    <w:p>
+      <w:pPr>
+        <w:rPr>
+          <w:rFonts w:hint="eastAsia"/>
+        </w:rPr>
+      </w:pPr>
+    </w:p>
+    <w:p>
+      <w:pPr>
+        <w:rPr>
+          <w:rFonts w:hint="eastAsia"/>
+        </w:rPr>
+      </w:pPr>
+    </w:p>
     <w:sectPr>
       <w:pgSz w:w="11906" w:h="16838"/>
       <w:pgMar w:top="1440" w:right="1800" w:bottom="1440" w:left="1800" w:header="851" w:footer="992" w:gutter="0"/>
@@ -371,7 +477,7 @@
 </file>
 
 <file path=word/styles.xml><?xml version="1.0" encoding="utf-8"?>
-<w:styles xmlns:mc="http://schemas.openxmlformats.org/markup-compatibility/2006" xmlns:r="http://schemas.openxmlformats.org/officeDocument/2006/relationships" xmlns:w="http://schemas.openxmlformats.org/wordprocessingml/2006/main" xmlns:w14="http://schemas.microsoft.com/office/word/2010/wordml" xmlns:w15="http://schemas.microsoft.com/office/word/2012/wordml" xmlns:w16cex="http://schemas.microsoft.com/office/word/2018/wordml/cex" xmlns:w16cid="http://schemas.microsoft.com/office/word/2016/wordml/cid" xmlns:w16="http://schemas.microsoft.com/office/word/2018/wordml" xmlns:w16sdtdh="http://schemas.microsoft.com/office/word/2020/wordml/sdtdatahash" xmlns:w16se="http://schemas.microsoft.com/office/word/2015/wordml/symex" mc:Ignorable="w14 w15 w16se w16cid w16 w16cex w16sdtdh">
+<w:styles xmlns:mc="http://schemas.openxmlformats.org/markup-compatibility/2006" xmlns:r="http://schemas.openxmlformats.org/officeDocument/2006/relationships" xmlns:w="http://schemas.openxmlformats.org/wordprocessingml/2006/main" xmlns:w14="http://schemas.microsoft.com/office/word/2010/wordml" xmlns:w15="http://schemas.microsoft.com/office/word/2012/wordml" xmlns:w16cex="http://schemas.microsoft.com/office/word/2018/wordml/cex" xmlns:w16cid="http://schemas.microsoft.com/office/word/2016/wordml/cid" xmlns:w16="http://schemas.microsoft.com/office/word/2018/wordml" xmlns:w16du="http://schemas.microsoft.com/office/word/2023/wordml/word16du" xmlns:w16sdtdh="http://schemas.microsoft.com/office/word/2020/wordml/sdtdatahash" xmlns:w16sdtfl="http://schemas.microsoft.com/office/word/2024/wordml/sdtformatlock" xmlns:w16se="http://schemas.microsoft.com/office/word/2015/wordml/symex" mc:Ignorable="w14 w15 w16se w16cid w16 w16cex w16sdtdh w16sdtfl w16du">
   <w:docDefaults>
     <w:rPrDefault>
       <w:rPr>

</xml_diff>

<commit_message>
add WaveManager and ObjectPool
</commit_message>
<xml_diff>
--- a/Assets/Docs/作业二.docx
+++ b/Assets/Docs/作业二.docx
@@ -1,11 +1,10 @@
 
 <file path=word/document.xml><?xml version="1.0" encoding="utf-8"?>
-<w:document xmlns:wpc="http://schemas.microsoft.com/office/word/2010/wordprocessingCanvas" xmlns:cx="http://schemas.microsoft.com/office/drawing/2014/chartex" xmlns:cx1="http://schemas.microsoft.com/office/drawing/2015/9/8/chartex" xmlns:cx2="http://schemas.microsoft.com/office/drawing/2015/10/21/chartex" xmlns:cx3="http://schemas.microsoft.com/office/drawing/2016/5/9/chartex" xmlns:cx4="http://schemas.microsoft.com/office/drawing/2016/5/10/chartex" xmlns:cx5="http://schemas.microsoft.com/office/drawing/2016/5/11/chartex" xmlns:cx6="http://schemas.microsoft.com/office/drawing/2016/5/12/chartex" xmlns:cx7="http://schemas.microsoft.com/office/drawing/2016/5/13/chartex" xmlns:cx8="http://schemas.microsoft.com/office/drawing/2016/5/14/chartex" xmlns:mc="http://schemas.openxmlformats.org/markup-compatibility/2006" xmlns:aink="http://schemas.microsoft.com/office/drawing/2016/ink" xmlns:am3d="http://schemas.microsoft.com/office/drawing/2017/model3d" xmlns:o="urn:schemas-microsoft-com:office:office" xmlns:oel="http://schemas.microsoft.com/office/2019/extlst" xmlns:r="http://schemas.openxmlformats.org/officeDocument/2006/relationships" xmlns:m="http://schemas.openxmlformats.org/officeDocument/2006/math" xmlns:v="urn:schemas-microsoft-com:vml" xmlns:wp14="http://schemas.microsoft.com/office/word/2010/wordprocessingDrawing" xmlns:wp="http://schemas.openxmlformats.org/drawingml/2006/wordprocessingDrawing" xmlns:w10="urn:schemas-microsoft-com:office:word" xmlns:w="http://schemas.openxmlformats.org/wordprocessingml/2006/main" xmlns:w14="http://schemas.microsoft.com/office/word/2010/wordml" xmlns:w15="http://schemas.microsoft.com/office/word/2012/wordml" xmlns:w16cex="http://schemas.microsoft.com/office/word/2018/wordml/cex" xmlns:w16cid="http://schemas.microsoft.com/office/word/2016/wordml/cid" xmlns:w16="http://schemas.microsoft.com/office/word/2018/wordml" xmlns:w16du="http://schemas.microsoft.com/office/word/2023/wordml/word16du" xmlns:w16sdtdh="http://schemas.microsoft.com/office/word/2020/wordml/sdtdatahash" xmlns:w16sdtfl="http://schemas.microsoft.com/office/word/2024/wordml/sdtformatlock" xmlns:w16se="http://schemas.microsoft.com/office/word/2015/wordml/symex" xmlns:wpg="http://schemas.microsoft.com/office/word/2010/wordprocessingGroup" xmlns:wpi="http://schemas.microsoft.com/office/word/2010/wordprocessingInk" xmlns:wne="http://schemas.microsoft.com/office/word/2006/wordml" xmlns:wps="http://schemas.microsoft.com/office/word/2010/wordprocessingShape" mc:Ignorable="w14 w15 w16se w16cid w16 w16cex w16sdtdh w16sdtfl w16du wp14">
+<w:document xmlns:wpc="http://schemas.microsoft.com/office/word/2010/wordprocessingCanvas" xmlns:cx="http://schemas.microsoft.com/office/drawing/2014/chartex" xmlns:cx1="http://schemas.microsoft.com/office/drawing/2015/9/8/chartex" xmlns:cx2="http://schemas.microsoft.com/office/drawing/2015/10/21/chartex" xmlns:cx3="http://schemas.microsoft.com/office/drawing/2016/5/9/chartex" xmlns:cx4="http://schemas.microsoft.com/office/drawing/2016/5/10/chartex" xmlns:cx5="http://schemas.microsoft.com/office/drawing/2016/5/11/chartex" xmlns:cx6="http://schemas.microsoft.com/office/drawing/2016/5/12/chartex" xmlns:cx7="http://schemas.microsoft.com/office/drawing/2016/5/13/chartex" xmlns:cx8="http://schemas.microsoft.com/office/drawing/2016/5/14/chartex" xmlns:mc="http://schemas.openxmlformats.org/markup-compatibility/2006" xmlns:aink="http://schemas.microsoft.com/office/drawing/2016/ink" xmlns:am3d="http://schemas.microsoft.com/office/drawing/2017/model3d" xmlns:o="urn:schemas-microsoft-com:office:office" xmlns:r="http://schemas.openxmlformats.org/officeDocument/2006/relationships" xmlns:m="http://schemas.openxmlformats.org/officeDocument/2006/math" xmlns:v="urn:schemas-microsoft-com:vml" xmlns:wp14="http://schemas.microsoft.com/office/word/2010/wordprocessingDrawing" xmlns:wp="http://schemas.openxmlformats.org/drawingml/2006/wordprocessingDrawing" xmlns:w10="urn:schemas-microsoft-com:office:word" xmlns:w="http://schemas.openxmlformats.org/wordprocessingml/2006/main" xmlns:w14="http://schemas.microsoft.com/office/word/2010/wordml" xmlns:w15="http://schemas.microsoft.com/office/word/2012/wordml" xmlns:w16cex="http://schemas.microsoft.com/office/word/2018/wordml/cex" xmlns:w16cid="http://schemas.microsoft.com/office/word/2016/wordml/cid" xmlns:w16="http://schemas.microsoft.com/office/word/2018/wordml" xmlns:w16sdtdh="http://schemas.microsoft.com/office/word/2020/wordml/sdtdatahash" xmlns:w16se="http://schemas.microsoft.com/office/word/2015/wordml/symex" xmlns:wpg="http://schemas.microsoft.com/office/word/2010/wordprocessingGroup" xmlns:wpi="http://schemas.microsoft.com/office/word/2010/wordprocessingInk" xmlns:wne="http://schemas.microsoft.com/office/word/2006/wordml" xmlns:wps="http://schemas.microsoft.com/office/word/2010/wordprocessingShape" mc:Ignorable="w14 w15 w16se w16cid w16 w16cex w16sdtdh wp14">
   <w:body>
     <w:p>
       <w:pPr>
         <w:rPr>
-          <w:rFonts w:hint="eastAsia"/>
           <w:b/>
           <w:bCs/>
           <w:sz w:val="24"/>
@@ -24,150 +23,119 @@
       </w:r>
     </w:p>
     <w:p>
+      <w:r>
+        <w:rPr>
+          <w:rFonts w:hint="eastAsia"/>
+        </w:rPr>
+        <w:t>1.2D横板卷轴，角色一直前进（地图是循环的），碰到怪物则</w:t>
+      </w:r>
+      <w:r>
+        <w:rPr>
+          <w:rFonts w:hint="eastAsia"/>
+        </w:rPr>
+        <w:t>停下，开始</w:t>
+      </w:r>
+      <w:r>
+        <w:rPr>
+          <w:rFonts w:hint="eastAsia"/>
+        </w:rPr>
+        <w:t>战斗</w:t>
+      </w:r>
+    </w:p>
+    <w:p>
+      <w:r>
+        <w:rPr>
+          <w:rFonts w:hint="eastAsia"/>
+        </w:rPr>
+        <w:t>2.击杀怪物</w:t>
+      </w:r>
+      <w:r>
+        <w:rPr>
+          <w:rFonts w:hint="eastAsia"/>
+        </w:rPr>
+        <w:t>增加经验值，有概率</w:t>
+      </w:r>
+      <w:r>
+        <w:rPr>
+          <w:rFonts w:hint="eastAsia"/>
+        </w:rPr>
+        <w:t>掉落装备</w:t>
+      </w:r>
+    </w:p>
+    <w:p>
+      <w:r>
+        <w:rPr>
+          <w:rFonts w:hint="eastAsia"/>
+        </w:rPr>
+        <w:t>3.升级可以获得新技能</w:t>
+      </w:r>
+    </w:p>
+    <w:p>
+      <w:r>
+        <w:rPr>
+          <w:rFonts w:hint="eastAsia"/>
+        </w:rPr>
+        <w:t>4.H</w:t>
+      </w:r>
+      <w:r>
+        <w:t>P</w:t>
+      </w:r>
+      <w:r>
+        <w:rPr>
+          <w:rFonts w:hint="eastAsia"/>
+        </w:rPr>
+        <w:t>、</w:t>
+      </w:r>
+      <w:r>
+        <w:rPr>
+          <w:rFonts w:hint="eastAsia"/>
+        </w:rPr>
+        <w:t>能量</w:t>
+      </w:r>
+      <w:r>
+        <w:rPr>
+          <w:rFonts w:hint="eastAsia"/>
+        </w:rPr>
+        <w:t>、EXP以及伤害值UI</w:t>
+      </w:r>
+      <w:r>
+        <w:rPr>
+          <w:rFonts w:hint="eastAsia"/>
+        </w:rPr>
+        <w:t>（MVC</w:t>
+      </w:r>
+      <w:r>
+        <w:rPr>
+          <w:rFonts w:hint="eastAsia"/>
+        </w:rPr>
+        <w:t>架构</w:t>
+      </w:r>
+      <w:r>
+        <w:rPr>
+          <w:rFonts w:hint="eastAsia"/>
+        </w:rPr>
+        <w:t>）</w:t>
+      </w:r>
+    </w:p>
+    <w:p>
+      <w:r>
+        <w:rPr>
+          <w:rFonts w:hint="eastAsia"/>
+        </w:rPr>
+        <w:t>5.通过点击攻击按钮平A并获得能量，能量足够的情况下可以点击技能按钮消耗能量并释放技能</w:t>
+      </w:r>
+    </w:p>
+    <w:p>
+      <w:r>
+        <w:rPr>
+          <w:rFonts w:hint="eastAsia"/>
+        </w:rPr>
+        <w:t>6.怪物为波次型生成，打完一波前进打下一波（使用对象池）</w:t>
+      </w:r>
+    </w:p>
+    <w:p>
       <w:pPr>
         <w:rPr>
-          <w:rFonts w:hint="eastAsia"/>
-        </w:rPr>
-      </w:pPr>
-      <w:r>
-        <w:rPr>
-          <w:rFonts w:hint="eastAsia"/>
-        </w:rPr>
-        <w:t>1.2D横板卷轴，角色一直前进（地图是循环的），碰到怪物则</w:t>
-      </w:r>
-      <w:r>
-        <w:rPr>
-          <w:rFonts w:hint="eastAsia"/>
-        </w:rPr>
-        <w:t>停下，开始</w:t>
-      </w:r>
-      <w:r>
-        <w:rPr>
-          <w:rFonts w:hint="eastAsia"/>
-        </w:rPr>
-        <w:t>战斗</w:t>
-      </w:r>
-    </w:p>
-    <w:p>
-      <w:pPr>
-        <w:rPr>
-          <w:rFonts w:hint="eastAsia"/>
-        </w:rPr>
-      </w:pPr>
-      <w:r>
-        <w:rPr>
-          <w:rFonts w:hint="eastAsia"/>
-        </w:rPr>
-        <w:t>2.击杀怪物</w:t>
-      </w:r>
-      <w:r>
-        <w:rPr>
-          <w:rFonts w:hint="eastAsia"/>
-        </w:rPr>
-        <w:t>增加经验值，有概率</w:t>
-      </w:r>
-      <w:r>
-        <w:rPr>
-          <w:rFonts w:hint="eastAsia"/>
-        </w:rPr>
-        <w:t>掉落装备</w:t>
-      </w:r>
-    </w:p>
-    <w:p>
-      <w:pPr>
-        <w:rPr>
-          <w:rFonts w:hint="eastAsia"/>
-        </w:rPr>
-      </w:pPr>
-      <w:r>
-        <w:rPr>
-          <w:rFonts w:hint="eastAsia"/>
-        </w:rPr>
-        <w:t>3.升级可以获得新技能</w:t>
-      </w:r>
-    </w:p>
-    <w:p>
-      <w:pPr>
-        <w:rPr>
-          <w:rFonts w:hint="eastAsia"/>
-        </w:rPr>
-      </w:pPr>
-      <w:r>
-        <w:rPr>
-          <w:rFonts w:hint="eastAsia"/>
-        </w:rPr>
-        <w:t>4.H</w:t>
-      </w:r>
-      <w:r>
-        <w:t>P</w:t>
-      </w:r>
-      <w:r>
-        <w:rPr>
-          <w:rFonts w:hint="eastAsia"/>
-        </w:rPr>
-        <w:t>、</w:t>
-      </w:r>
-      <w:r>
-        <w:rPr>
-          <w:rFonts w:hint="eastAsia"/>
-        </w:rPr>
-        <w:t>能量</w:t>
-      </w:r>
-      <w:r>
-        <w:rPr>
-          <w:rFonts w:hint="eastAsia"/>
-        </w:rPr>
-        <w:t>、EXP以及伤害值UI</w:t>
-      </w:r>
-      <w:r>
-        <w:rPr>
-          <w:rFonts w:hint="eastAsia"/>
-        </w:rPr>
-        <w:t>（MVC</w:t>
-      </w:r>
-      <w:r>
-        <w:rPr>
-          <w:rFonts w:hint="eastAsia"/>
-        </w:rPr>
-        <w:t>架构</w:t>
-      </w:r>
-      <w:r>
-        <w:rPr>
-          <w:rFonts w:hint="eastAsia"/>
-        </w:rPr>
-        <w:t>）</w:t>
-      </w:r>
-    </w:p>
-    <w:p>
-      <w:pPr>
-        <w:rPr>
-          <w:rFonts w:hint="eastAsia"/>
-        </w:rPr>
-      </w:pPr>
-      <w:r>
-        <w:rPr>
-          <w:rFonts w:hint="eastAsia"/>
-        </w:rPr>
-        <w:t>5.通过点击攻击按钮平A并获得能量，能量足够的情况下可以点击技能按钮消耗能量并释放技能</w:t>
-      </w:r>
-    </w:p>
-    <w:p>
-      <w:pPr>
-        <w:rPr>
-          <w:rFonts w:hint="eastAsia"/>
-        </w:rPr>
-      </w:pPr>
-      <w:r>
-        <w:rPr>
-          <w:rFonts w:hint="eastAsia"/>
-        </w:rPr>
-        <w:t>6.怪物为波次型生成，打完一波前进打下一波（使用对象池）</w:t>
-      </w:r>
-    </w:p>
-    <w:p>
-      <w:pPr>
-        <w:rPr>
-          <w:rFonts w:hint="eastAsia"/>
           <w:b/>
           <w:bCs/>
           <w:sz w:val="24"/>
@@ -188,7 +156,6 @@
     <w:p>
       <w:pPr>
         <w:rPr>
-          <w:rFonts w:hint="eastAsia"/>
           <w:b/>
           <w:bCs/>
         </w:rPr>
@@ -203,18 +170,80 @@
       </w:r>
     </w:p>
     <w:p>
+      <w:r>
+        <w:t>SkillManager管理战斗中的所有技能、伤害结算</w:t>
+      </w:r>
+      <w:r>
+        <w:rPr>
+          <w:rFonts w:hint="eastAsia"/>
+        </w:rPr>
+        <w:t>。</w:t>
+      </w:r>
+    </w:p>
+    <w:p/>
+    <w:p>
       <w:pPr>
         <w:rPr>
-          <w:rFonts w:hint="eastAsia"/>
+          <w:b/>
+          <w:bCs/>
         </w:rPr>
       </w:pPr>
-      <w:proofErr w:type="spellStart"/>
-      <w:r>
-        <w:t>SkillManager</w:t>
-      </w:r>
-      <w:proofErr w:type="spellEnd"/>
-      <w:r>
-        <w:t>管理战斗中的所有技能、伤害结算</w:t>
+      <w:r>
+        <w:rPr>
+          <w:rFonts w:hint="eastAsia"/>
+          <w:b/>
+          <w:bCs/>
+        </w:rPr>
+        <w:t>无限地图</w:t>
+      </w:r>
+    </w:p>
+    <w:p>
+      <w:r>
+        <w:rPr>
+          <w:rFonts w:hint="eastAsia"/>
+        </w:rPr>
+        <w:t>根据玩家位置不断将身后的地图拼接到前方即可。</w:t>
+      </w:r>
+    </w:p>
+    <w:p/>
+    <w:p>
+      <w:pPr>
+        <w:rPr>
+          <w:b/>
+          <w:bCs/>
+        </w:rPr>
+      </w:pPr>
+      <w:r>
+        <w:rPr>
+          <w:rFonts w:hint="eastAsia"/>
+          <w:b/>
+          <w:bCs/>
+        </w:rPr>
+        <w:t>U</w:t>
+      </w:r>
+      <w:r>
+        <w:rPr>
+          <w:b/>
+          <w:bCs/>
+        </w:rPr>
+        <w:t>I</w:t>
+      </w:r>
+    </w:p>
+    <w:p>
+      <w:r>
+        <w:rPr>
+          <w:rFonts w:hint="eastAsia"/>
+        </w:rPr>
+        <w:t>使用</w:t>
+      </w:r>
+      <w:r>
+        <w:t>ScriptableObject</w:t>
+      </w:r>
+      <w:r>
+        <w:rPr>
+          <w:rFonts w:hint="eastAsia"/>
+        </w:rPr>
+        <w:t>作为中介传递信息</w:t>
       </w:r>
       <w:r>
         <w:rPr>
@@ -222,18 +251,66 @@
         </w:rPr>
         <w:t>。</w:t>
       </w:r>
-    </w:p>
+      <w:r>
+        <w:t>玩家和UI</w:t>
+      </w:r>
+      <w:r>
+        <w:rPr>
+          <w:rFonts w:hint="eastAsia"/>
+        </w:rPr>
+        <w:t>持</w:t>
+      </w:r>
+      <w:r>
+        <w:t>有这个ScriptableObject的引用，</w:t>
+      </w:r>
+      <w:r>
+        <w:rPr>
+          <w:rFonts w:hint="eastAsia"/>
+        </w:rPr>
+        <w:t>事件传递方向为Player-&gt;SO-&gt;UI，</w:t>
+      </w:r>
+      <w:r>
+        <w:t>玩家</w:t>
+      </w:r>
+      <w:r>
+        <w:rPr>
+          <w:rFonts w:hint="eastAsia"/>
+        </w:rPr>
+        <w:t>生命值等属性变化后触发事件，</w:t>
+      </w:r>
+      <w:r>
+        <w:t>UI也能够知道值被修改了从而做出修改，但此时玩家和UI双方都不知道对方的存在，实现了解耦。</w:t>
+      </w:r>
+    </w:p>
+    <w:p/>
     <w:p>
       <w:pPr>
         <w:rPr>
-          <w:rFonts w:hint="eastAsia"/>
+          <w:b/>
+          <w:bCs/>
         </w:rPr>
       </w:pPr>
-    </w:p>
+      <w:r>
+        <w:rPr>
+          <w:rFonts w:hint="eastAsia"/>
+          <w:b/>
+          <w:bCs/>
+        </w:rPr>
+        <w:t>敌人生成</w:t>
+      </w:r>
+    </w:p>
+    <w:p>
+      <w:r>
+        <w:rPr>
+          <w:rFonts w:hint="eastAsia"/>
+        </w:rPr>
+        <w:t>使用对象池管理敌人对象。</w:t>
+      </w:r>
+    </w:p>
+    <w:p/>
     <w:p>
       <w:pPr>
         <w:rPr>
-          <w:rFonts w:hint="eastAsia"/>
           <w:b/>
           <w:bCs/>
         </w:rPr>
@@ -244,228 +321,29 @@
           <w:b/>
           <w:bCs/>
         </w:rPr>
-        <w:t>无限地图</w:t>
-      </w:r>
-    </w:p>
+        <w:t>游戏流程控制</w:t>
+      </w:r>
+    </w:p>
+    <w:p>
+      <w:r>
+        <w:rPr>
+          <w:rFonts w:hint="eastAsia"/>
+        </w:rPr>
+        <w:t>记录波次</w:t>
+      </w:r>
+    </w:p>
+    <w:p/>
     <w:p>
       <w:pPr>
         <w:rPr>
-          <w:rFonts w:hint="eastAsia"/>
+          <w:b/>
+          <w:bCs/>
         </w:rPr>
       </w:pPr>
-      <w:r>
-        <w:rPr>
-          <w:rFonts w:hint="eastAsia"/>
-        </w:rPr>
-        <w:t>根据玩家位置不断将身后的地图拼接到前方即可。</w:t>
-      </w:r>
-    </w:p>
-    <w:p>
-      <w:pPr>
-        <w:rPr>
-          <w:rFonts w:hint="eastAsia"/>
-        </w:rPr>
-      </w:pPr>
-    </w:p>
-    <w:p>
-      <w:pPr>
-        <w:rPr>
-          <w:rFonts w:hint="eastAsia"/>
-          <w:b/>
-          <w:bCs/>
-        </w:rPr>
-      </w:pPr>
-      <w:r>
-        <w:rPr>
-          <w:rFonts w:hint="eastAsia"/>
-          <w:b/>
-          <w:bCs/>
-        </w:rPr>
-        <w:t>U</w:t>
-      </w:r>
-      <w:r>
-        <w:rPr>
-          <w:b/>
-          <w:bCs/>
-        </w:rPr>
-        <w:t>I</w:t>
-      </w:r>
-    </w:p>
-    <w:p>
-      <w:pPr>
-        <w:rPr>
-          <w:rFonts w:hint="eastAsia"/>
-        </w:rPr>
-      </w:pPr>
-      <w:r>
-        <w:rPr>
-          <w:rFonts w:hint="eastAsia"/>
-        </w:rPr>
-        <w:t>使用</w:t>
-      </w:r>
-      <w:proofErr w:type="spellStart"/>
-      <w:r>
-        <w:t>ScriptableObject</w:t>
-      </w:r>
-      <w:proofErr w:type="spellEnd"/>
-      <w:r>
-        <w:rPr>
-          <w:rFonts w:hint="eastAsia"/>
-        </w:rPr>
-        <w:t>作为中介传递信息</w:t>
-      </w:r>
-      <w:r>
-        <w:rPr>
-          <w:rFonts w:hint="eastAsia"/>
-        </w:rPr>
-        <w:t>。</w:t>
-      </w:r>
-      <w:r>
-        <w:t>玩家和UI</w:t>
-      </w:r>
-      <w:r>
-        <w:rPr>
-          <w:rFonts w:hint="eastAsia"/>
-        </w:rPr>
-        <w:t>持</w:t>
-      </w:r>
-      <w:r>
-        <w:t>有这个</w:t>
-      </w:r>
-      <w:proofErr w:type="spellStart"/>
-      <w:r>
-        <w:t>ScriptableObject</w:t>
-      </w:r>
-      <w:proofErr w:type="spellEnd"/>
-      <w:r>
-        <w:t>的引用，</w:t>
-      </w:r>
-      <w:r>
-        <w:rPr>
-          <w:rFonts w:hint="eastAsia"/>
-        </w:rPr>
-        <w:t>事件传递方向为Player-&gt;SO-&gt;UI，</w:t>
-      </w:r>
-      <w:r>
-        <w:t>玩家</w:t>
-      </w:r>
-      <w:r>
-        <w:rPr>
-          <w:rFonts w:hint="eastAsia"/>
-        </w:rPr>
-        <w:t>生命值等属性变化后触发事件，</w:t>
-      </w:r>
-      <w:r>
-        <w:t>UI也能够知道值被修改了从而做出修改，但此时玩家和UI双方都不知道对方的存在，实现了解耦。</w:t>
-      </w:r>
-    </w:p>
-    <w:p>
-      <w:pPr>
-        <w:rPr>
-          <w:rFonts w:hint="eastAsia"/>
-        </w:rPr>
-      </w:pPr>
-    </w:p>
-    <w:p>
-      <w:pPr>
-        <w:rPr>
-          <w:rFonts w:hint="eastAsia"/>
-          <w:b/>
-          <w:bCs/>
-        </w:rPr>
-      </w:pPr>
-      <w:r>
-        <w:rPr>
-          <w:rFonts w:hint="eastAsia"/>
-          <w:b/>
-          <w:bCs/>
-        </w:rPr>
-        <w:t>敌人生成</w:t>
-      </w:r>
-    </w:p>
-    <w:p>
-      <w:pPr>
-        <w:rPr>
-          <w:rFonts w:hint="eastAsia"/>
-        </w:rPr>
-      </w:pPr>
-    </w:p>
-    <w:p>
-      <w:pPr>
-        <w:rPr>
-          <w:rFonts w:hint="eastAsia"/>
-        </w:rPr>
-      </w:pPr>
-    </w:p>
-    <w:p>
-      <w:pPr>
-        <w:rPr>
-          <w:rFonts w:hint="eastAsia"/>
-          <w:b/>
-          <w:bCs/>
-        </w:rPr>
-      </w:pPr>
-      <w:r>
-        <w:rPr>
-          <w:rFonts w:hint="eastAsia"/>
-          <w:b/>
-          <w:bCs/>
-        </w:rPr>
-        <w:t>关卡切换</w:t>
-      </w:r>
-    </w:p>
-    <w:p>
-      <w:pPr>
-        <w:rPr>
-          <w:rFonts w:hint="eastAsia"/>
-        </w:rPr>
-      </w:pPr>
-    </w:p>
-    <w:p>
-      <w:pPr>
-        <w:rPr>
-          <w:rFonts w:hint="eastAsia"/>
-        </w:rPr>
-      </w:pPr>
-    </w:p>
-    <w:p>
-      <w:pPr>
-        <w:rPr>
-          <w:rFonts w:hint="eastAsia"/>
-          <w:b/>
-          <w:bCs/>
-        </w:rPr>
-      </w:pPr>
-      <w:r>
-        <w:rPr>
-          <w:rFonts w:hint="eastAsia"/>
-          <w:b/>
-          <w:bCs/>
-        </w:rPr>
-        <w:t>UI</w:t>
-      </w:r>
-    </w:p>
-    <w:p>
-      <w:pPr>
-        <w:rPr>
-          <w:rFonts w:hint="eastAsia"/>
-        </w:rPr>
-      </w:pPr>
-    </w:p>
-    <w:p>
-      <w:pPr>
-        <w:rPr>
-          <w:rFonts w:hint="eastAsia"/>
-        </w:rPr>
-      </w:pPr>
-    </w:p>
-    <w:p>
-      <w:pPr>
-        <w:rPr>
-          <w:rFonts w:hint="eastAsia"/>
-        </w:rPr>
-      </w:pPr>
-    </w:p>
+    </w:p>
+    <w:p/>
+    <w:p/>
+    <w:p/>
     <w:sectPr>
       <w:pgSz w:w="11906" w:h="16838"/>
       <w:pgMar w:top="1440" w:right="1800" w:bottom="1440" w:left="1800" w:header="851" w:footer="992" w:gutter="0"/>
@@ -477,7 +355,7 @@
 </file>
 
 <file path=word/styles.xml><?xml version="1.0" encoding="utf-8"?>
-<w:styles xmlns:mc="http://schemas.openxmlformats.org/markup-compatibility/2006" xmlns:r="http://schemas.openxmlformats.org/officeDocument/2006/relationships" xmlns:w="http://schemas.openxmlformats.org/wordprocessingml/2006/main" xmlns:w14="http://schemas.microsoft.com/office/word/2010/wordml" xmlns:w15="http://schemas.microsoft.com/office/word/2012/wordml" xmlns:w16cex="http://schemas.microsoft.com/office/word/2018/wordml/cex" xmlns:w16cid="http://schemas.microsoft.com/office/word/2016/wordml/cid" xmlns:w16="http://schemas.microsoft.com/office/word/2018/wordml" xmlns:w16du="http://schemas.microsoft.com/office/word/2023/wordml/word16du" xmlns:w16sdtdh="http://schemas.microsoft.com/office/word/2020/wordml/sdtdatahash" xmlns:w16sdtfl="http://schemas.microsoft.com/office/word/2024/wordml/sdtformatlock" xmlns:w16se="http://schemas.microsoft.com/office/word/2015/wordml/symex" mc:Ignorable="w14 w15 w16se w16cid w16 w16cex w16sdtdh w16sdtfl w16du">
+<w:styles xmlns:mc="http://schemas.openxmlformats.org/markup-compatibility/2006" xmlns:r="http://schemas.openxmlformats.org/officeDocument/2006/relationships" xmlns:w="http://schemas.openxmlformats.org/wordprocessingml/2006/main" xmlns:w14="http://schemas.microsoft.com/office/word/2010/wordml" xmlns:w15="http://schemas.microsoft.com/office/word/2012/wordml" xmlns:w16cex="http://schemas.microsoft.com/office/word/2018/wordml/cex" xmlns:w16cid="http://schemas.microsoft.com/office/word/2016/wordml/cid" xmlns:w16="http://schemas.microsoft.com/office/word/2018/wordml" xmlns:w16sdtdh="http://schemas.microsoft.com/office/word/2020/wordml/sdtdatahash" xmlns:w16se="http://schemas.microsoft.com/office/word/2015/wordml/symex" mc:Ignorable="w14 w15 w16se w16cid w16 w16cex w16sdtdh">
   <w:docDefaults>
     <w:rPrDefault>
       <w:rPr>

</xml_diff>

<commit_message>
fix attack while moving
</commit_message>
<xml_diff>
--- a/Assets/Docs/作业二.docx
+++ b/Assets/Docs/作业二.docx
@@ -19,129 +19,20 @@
           <w:sz w:val="24"/>
           <w:szCs w:val="28"/>
         </w:rPr>
-        <w:t>英雄没有闪主要玩法</w:t>
-      </w:r>
-    </w:p>
-    <w:p>
-      <w:r>
-        <w:rPr>
-          <w:rFonts w:hint="eastAsia"/>
-        </w:rPr>
-        <w:t>1.2D横板卷轴，角色一直前进（地图是循环的），碰到怪物则</w:t>
-      </w:r>
-      <w:r>
-        <w:rPr>
-          <w:rFonts w:hint="eastAsia"/>
-        </w:rPr>
-        <w:t>停下，开始</w:t>
-      </w:r>
-      <w:r>
-        <w:rPr>
-          <w:rFonts w:hint="eastAsia"/>
-        </w:rPr>
-        <w:t>战斗</w:t>
-      </w:r>
-    </w:p>
-    <w:p>
-      <w:r>
-        <w:rPr>
-          <w:rFonts w:hint="eastAsia"/>
-        </w:rPr>
-        <w:t>2.击杀怪物</w:t>
-      </w:r>
-      <w:r>
-        <w:rPr>
-          <w:rFonts w:hint="eastAsia"/>
-        </w:rPr>
-        <w:t>增加经验值，有概率</w:t>
-      </w:r>
-      <w:r>
-        <w:rPr>
-          <w:rFonts w:hint="eastAsia"/>
-        </w:rPr>
-        <w:t>掉落装备</w:t>
-      </w:r>
-    </w:p>
-    <w:p>
-      <w:r>
-        <w:rPr>
-          <w:rFonts w:hint="eastAsia"/>
-        </w:rPr>
-        <w:t>3.升级可以获得新技能</w:t>
-      </w:r>
-    </w:p>
-    <w:p>
-      <w:r>
-        <w:rPr>
-          <w:rFonts w:hint="eastAsia"/>
-        </w:rPr>
-        <w:t>4.H</w:t>
-      </w:r>
-      <w:r>
-        <w:t>P</w:t>
-      </w:r>
-      <w:r>
-        <w:rPr>
-          <w:rFonts w:hint="eastAsia"/>
-        </w:rPr>
-        <w:t>、</w:t>
-      </w:r>
-      <w:r>
-        <w:rPr>
-          <w:rFonts w:hint="eastAsia"/>
-        </w:rPr>
-        <w:t>能量</w:t>
-      </w:r>
-      <w:r>
-        <w:rPr>
-          <w:rFonts w:hint="eastAsia"/>
-        </w:rPr>
-        <w:t>、EXP以及伤害值UI</w:t>
-      </w:r>
-      <w:r>
-        <w:rPr>
-          <w:rFonts w:hint="eastAsia"/>
-        </w:rPr>
-        <w:t>（MVC</w:t>
-      </w:r>
-      <w:r>
-        <w:rPr>
-          <w:rFonts w:hint="eastAsia"/>
-        </w:rPr>
-        <w:t>架构</w:t>
-      </w:r>
-      <w:r>
-        <w:rPr>
-          <w:rFonts w:hint="eastAsia"/>
-        </w:rPr>
-        <w:t>）</w:t>
-      </w:r>
-    </w:p>
-    <w:p>
-      <w:r>
-        <w:rPr>
-          <w:rFonts w:hint="eastAsia"/>
-        </w:rPr>
-        <w:t>5.通过点击攻击按钮平A并获得能量，能量足够的情况下可以点击技能按钮消耗能量并释放技能</w:t>
-      </w:r>
-    </w:p>
-    <w:p>
-      <w:r>
-        <w:rPr>
-          <w:rFonts w:hint="eastAsia"/>
-        </w:rPr>
-        <w:t>6.怪物为波次型生成，打完一波前进打下一波（使用对象池）</w:t>
-      </w:r>
-    </w:p>
-    <w:p>
-      <w:pPr>
-        <w:rPr>
+        <w:t>英雄没有</w:t>
+      </w:r>
+      <w:proofErr w:type="gramStart"/>
+      <w:r>
+        <w:rPr>
+          <w:rFonts w:hint="eastAsia"/>
           <w:b/>
           <w:bCs/>
           <w:sz w:val="24"/>
           <w:szCs w:val="28"/>
         </w:rPr>
-      </w:pPr>
+        <w:t>闪</w:t>
+      </w:r>
+      <w:proofErr w:type="gramEnd"/>
       <w:r>
         <w:rPr>
           <w:rFonts w:hint="eastAsia"/>
@@ -150,6 +41,179 @@
           <w:sz w:val="24"/>
           <w:szCs w:val="28"/>
         </w:rPr>
+        <w:t>主要玩法</w:t>
+      </w:r>
+    </w:p>
+    <w:p>
+      <w:r>
+        <w:rPr>
+          <w:rFonts w:hint="eastAsia"/>
+        </w:rPr>
+        <w:t>1.2D横板卷轴，角色一直前进（地图是循环的），碰到怪物则</w:t>
+      </w:r>
+      <w:r>
+        <w:rPr>
+          <w:rFonts w:hint="eastAsia"/>
+        </w:rPr>
+        <w:t>停下，开始</w:t>
+      </w:r>
+      <w:r>
+        <w:rPr>
+          <w:rFonts w:hint="eastAsia"/>
+        </w:rPr>
+        <w:t>战斗</w:t>
+      </w:r>
+    </w:p>
+    <w:p>
+      <w:r>
+        <w:rPr>
+          <w:rFonts w:hint="eastAsia"/>
+        </w:rPr>
+        <w:t>2.击杀怪物</w:t>
+      </w:r>
+      <w:r>
+        <w:rPr>
+          <w:rFonts w:hint="eastAsia"/>
+        </w:rPr>
+        <w:t>增加经验值，有概率</w:t>
+      </w:r>
+      <w:r>
+        <w:rPr>
+          <w:rFonts w:hint="eastAsia"/>
+        </w:rPr>
+        <w:t>掉落装备</w:t>
+      </w:r>
+    </w:p>
+    <w:p>
+      <w:r>
+        <w:rPr>
+          <w:rFonts w:hint="eastAsia"/>
+        </w:rPr>
+        <w:t>3.升级可以获得新技能</w:t>
+      </w:r>
+    </w:p>
+    <w:p>
+      <w:r>
+        <w:rPr>
+          <w:rFonts w:hint="eastAsia"/>
+        </w:rPr>
+        <w:t>4.H</w:t>
+      </w:r>
+      <w:r>
+        <w:t>P</w:t>
+      </w:r>
+      <w:r>
+        <w:rPr>
+          <w:rFonts w:hint="eastAsia"/>
+        </w:rPr>
+        <w:t>、</w:t>
+      </w:r>
+      <w:r>
+        <w:rPr>
+          <w:rFonts w:hint="eastAsia"/>
+        </w:rPr>
+        <w:t>能量</w:t>
+      </w:r>
+      <w:r>
+        <w:rPr>
+          <w:rFonts w:hint="eastAsia"/>
+        </w:rPr>
+        <w:t>、EXP以及</w:t>
+      </w:r>
+      <w:proofErr w:type="gramStart"/>
+      <w:r>
+        <w:rPr>
+          <w:rFonts w:hint="eastAsia"/>
+        </w:rPr>
+        <w:t>伤害值</w:t>
+      </w:r>
+      <w:proofErr w:type="gramEnd"/>
+      <w:r>
+        <w:rPr>
+          <w:rFonts w:hint="eastAsia"/>
+        </w:rPr>
+        <w:t>UI</w:t>
+      </w:r>
+      <w:r>
+        <w:rPr>
+          <w:rFonts w:hint="eastAsia"/>
+        </w:rPr>
+        <w:t>（MVC</w:t>
+      </w:r>
+      <w:r>
+        <w:rPr>
+          <w:rFonts w:hint="eastAsia"/>
+        </w:rPr>
+        <w:t>架构</w:t>
+      </w:r>
+      <w:r>
+        <w:rPr>
+          <w:rFonts w:hint="eastAsia"/>
+        </w:rPr>
+        <w:t>）</w:t>
+      </w:r>
+    </w:p>
+    <w:p>
+      <w:r>
+        <w:rPr>
+          <w:rFonts w:hint="eastAsia"/>
+        </w:rPr>
+        <w:t>5.通过点击攻击按钮平A并获得能量，能量足够的情况下可以点击技能按钮消耗能量并释放技能</w:t>
+      </w:r>
+    </w:p>
+    <w:p>
+      <w:r>
+        <w:rPr>
+          <w:rFonts w:hint="eastAsia"/>
+        </w:rPr>
+        <w:t>6.怪物为</w:t>
+      </w:r>
+      <w:proofErr w:type="gramStart"/>
+      <w:r>
+        <w:rPr>
+          <w:rFonts w:hint="eastAsia"/>
+        </w:rPr>
+        <w:t>波次型生成</w:t>
+      </w:r>
+      <w:proofErr w:type="gramEnd"/>
+      <w:r>
+        <w:rPr>
+          <w:rFonts w:hint="eastAsia"/>
+        </w:rPr>
+        <w:t>，打完</w:t>
+      </w:r>
+      <w:proofErr w:type="gramStart"/>
+      <w:r>
+        <w:rPr>
+          <w:rFonts w:hint="eastAsia"/>
+        </w:rPr>
+        <w:t>一</w:t>
+      </w:r>
+      <w:proofErr w:type="gramEnd"/>
+      <w:r>
+        <w:rPr>
+          <w:rFonts w:hint="eastAsia"/>
+        </w:rPr>
+        <w:t>波前进打下一波（使用对象池）</w:t>
+      </w:r>
+    </w:p>
+    <w:p>
+      <w:pPr>
+        <w:rPr>
+          <w:b/>
+          <w:bCs/>
+          <w:sz w:val="24"/>
+          <w:szCs w:val="28"/>
+        </w:rPr>
+      </w:pPr>
+      <w:r>
+        <w:rPr>
+          <w:rFonts w:hint="eastAsia"/>
+          <w:b/>
+          <w:bCs/>
+          <w:sz w:val="24"/>
+          <w:szCs w:val="28"/>
+        </w:rPr>
         <w:t>开发准备</w:t>
       </w:r>
     </w:p>
@@ -170,8 +234,13 @@
       </w:r>
     </w:p>
     <w:p>
-      <w:r>
-        <w:t>SkillManager管理战斗中的所有技能、伤害结算</w:t>
+      <w:proofErr w:type="spellStart"/>
+      <w:r>
+        <w:t>SkillManager</w:t>
+      </w:r>
+      <w:proofErr w:type="spellEnd"/>
+      <w:r>
+        <w:t>管理战斗中的所有技能、伤害结算</w:t>
       </w:r>
       <w:r>
         <w:rPr>
@@ -236,9 +305,11 @@
         </w:rPr>
         <w:t>使用</w:t>
       </w:r>
+      <w:proofErr w:type="spellStart"/>
       <w:r>
         <w:t>ScriptableObject</w:t>
       </w:r>
+      <w:proofErr w:type="spellEnd"/>
       <w:r>
         <w:rPr>
           <w:rFonts w:hint="eastAsia"/>
@@ -261,7 +332,15 @@
         <w:t>持</w:t>
       </w:r>
       <w:r>
-        <w:t>有这个ScriptableObject的引用，</w:t>
+        <w:t>有这个</w:t>
+      </w:r>
+      <w:proofErr w:type="spellStart"/>
+      <w:r>
+        <w:t>ScriptableObject</w:t>
+      </w:r>
+      <w:proofErr w:type="spellEnd"/>
+      <w:r>
+        <w:t>的引用，</w:t>
       </w:r>
       <w:r>
         <w:rPr>
@@ -279,7 +358,15 @@
         <w:t>生命值等属性变化后触发事件，</w:t>
       </w:r>
       <w:r>
-        <w:t>UI也能够知道值被修改了从而做出修改，但此时玩家和UI双方都不知道对方的存在，实现了解耦。</w:t>
+        <w:t>UI也能够</w:t>
+      </w:r>
+      <w:proofErr w:type="gramStart"/>
+      <w:r>
+        <w:t>知道值</w:t>
+      </w:r>
+      <w:proofErr w:type="gramEnd"/>
+      <w:r>
+        <w:t>被修改了从而做出修改，但此时玩家和UI双方都不知道对方的存在，实现了解耦。</w:t>
       </w:r>
     </w:p>
     <w:p/>
@@ -304,7 +391,21 @@
         <w:rPr>
           <w:rFonts w:hint="eastAsia"/>
         </w:rPr>
-        <w:t>使用对象池管理敌人对象。</w:t>
+        <w:t>使用对象</w:t>
+      </w:r>
+      <w:proofErr w:type="gramStart"/>
+      <w:r>
+        <w:rPr>
+          <w:rFonts w:hint="eastAsia"/>
+        </w:rPr>
+        <w:t>池管理</w:t>
+      </w:r>
+      <w:proofErr w:type="gramEnd"/>
+      <w:r>
+        <w:rPr>
+          <w:rFonts w:hint="eastAsia"/>
+        </w:rPr>
+        <w:t>敌人对象。</w:t>
       </w:r>
     </w:p>
     <w:p/>
@@ -359,7 +460,6 @@
     <w:p>
       <w:pPr>
         <w:rPr>
-          <w:rFonts w:hint="eastAsia"/>
           <w:strike/>
         </w:rPr>
       </w:pPr>
@@ -375,58 +475,43 @@
           <w:rFonts w:hint="eastAsia"/>
           <w:strike/>
         </w:rPr>
-        <w:t>分离游戏逻辑与表现层</w:t>
-      </w:r>
-      <w:r>
-        <w:rPr>
-          <w:rFonts w:hint="eastAsia"/>
+        <w:t>分离游戏逻辑与表现层，</w:t>
+      </w:r>
+      <w:r>
+        <w:rPr>
           <w:strike/>
         </w:rPr>
-        <w:t>，</w:t>
-      </w:r>
-      <w:r>
+        <w:t>建构技能配置数据结构</w:t>
+      </w:r>
+    </w:p>
+    <w:p>
+      <w:pPr>
         <w:rPr>
           <w:strike/>
         </w:rPr>
-        <w:t>建构技能配置数据结构</w:t>
+      </w:pPr>
+      <w:r>
+        <w:rPr>
+          <w:rFonts w:hint="eastAsia"/>
+          <w:strike/>
+        </w:rPr>
+        <w:t>增加技能：回血</w:t>
       </w:r>
     </w:p>
     <w:p>
       <w:pPr>
         <w:rPr>
-          <w:strike/>
+          <w:rFonts w:hint="eastAsia"/>
         </w:rPr>
       </w:pPr>
       <w:r>
         <w:rPr>
           <w:rFonts w:hint="eastAsia"/>
-          <w:strike/>
-        </w:rPr>
-        <w:t>增加技能：回血</w:t>
-      </w:r>
-    </w:p>
-    <w:p>
-      <w:r>
-        <w:rPr>
-          <w:rFonts w:hint="eastAsia"/>
-        </w:rPr>
-        <w:t>增加技能：燃烧大地</w:t>
-      </w:r>
-    </w:p>
-    <w:p>
-      <w:r>
-        <w:rPr>
-          <w:rFonts w:hint="eastAsia"/>
         </w:rPr>
         <w:t>增加技能：影分身</w:t>
       </w:r>
     </w:p>
     <w:p>
-      <w:pPr>
-        <w:rPr>
-          <w:rFonts w:hint="eastAsia"/>
-        </w:rPr>
-      </w:pPr>
       <w:r>
         <w:rPr>
           <w:rFonts w:hint="eastAsia"/>
@@ -455,11 +540,6 @@
       </w:r>
     </w:p>
     <w:p>
-      <w:pPr>
-        <w:rPr>
-          <w:rFonts w:hint="eastAsia"/>
-        </w:rPr>
-      </w:pPr>
       <w:r>
         <w:rPr>
           <w:rFonts w:hint="eastAsia"/>

</xml_diff>